<commit_message>
docs: rewrite hospital rush idea
</commit_message>
<xml_diff>
--- a/Hospital-Rush-Idea.docx
+++ b/Hospital-Rush-Idea.docx
@@ -212,11 +212,11 @@
         <w:pStyle w:val="ListParagraph"/>
         <w:numPr>
           <w:ilvl w:val="0"/>
-          <w:numId w:val="3"/>
+          <w:numId w:val="8"/>
         </w:numPr>
       </w:pPr>
       <w:r>
-        <w:t>Llegan a puntos de entrada designados dentro del hospital.</w:t>
+        <w:t>Aparecen en oleadas predefinidas en puntos de entrada del hospital.</w:t>
       </w:r>
     </w:p>
     <w:p>
@@ -224,11 +224,24 @@
         <w:pStyle w:val="ListParagraph"/>
         <w:numPr>
           <w:ilvl w:val="0"/>
-          <w:numId w:val="3"/>
+          <w:numId w:val="8"/>
         </w:numPr>
       </w:pPr>
       <w:r>
-        <w:t>Se dirigen automáticamente a la cola de triage para evaluación inicial.</w:t>
+        <w:t xml:space="preserve">Cada paciente tiene un </w:t>
+      </w:r>
+      <w:r>
+        <w:rPr>
+          <w:b/>
+          <w:bCs/>
+        </w:rPr>
+        <w:t>nivel de gravedad</w:t>
+      </w:r>
+      <w:r>
+        <w:t xml:space="preserve"> (bajo, medio, alto)</w:t>
+      </w:r>
+      <w:r>
+        <w:t>.</w:t>
       </w:r>
     </w:p>
     <w:p>
@@ -236,21 +249,24 @@
         <w:pStyle w:val="ListParagraph"/>
         <w:numPr>
           <w:ilvl w:val="0"/>
-          <w:numId w:val="3"/>
+          <w:numId w:val="8"/>
         </w:numPr>
       </w:pPr>
       <w:r>
-        <w:t xml:space="preserve">Si no son atendidos a tiempo, su </w:t>
-      </w:r>
-      <w:r>
-        <w:rPr>
-          <w:b/>
-          <w:bCs/>
-        </w:rPr>
-        <w:t>estado de salud puede deteriorarse</w:t>
-      </w:r>
-      <w:r>
-        <w:t>, lo cual será visualizado mediante un cambio de color o un icono indicativo.</w:t>
+        <w:t xml:space="preserve">Poseen una </w:t>
+      </w:r>
+      <w:r>
+        <w:rPr>
+          <w:b/>
+          <w:bCs/>
+        </w:rPr>
+        <w:t>lista de habilidades médicas requeridas</w:t>
+      </w:r>
+      <w:r>
+        <w:t xml:space="preserve"> para su tratamiento</w:t>
+      </w:r>
+      <w:r>
+        <w:t>.</w:t>
       </w:r>
     </w:p>
     <w:p>
@@ -258,11 +274,21 @@
         <w:pStyle w:val="ListParagraph"/>
         <w:numPr>
           <w:ilvl w:val="0"/>
-          <w:numId w:val="3"/>
+          <w:numId w:val="8"/>
         </w:numPr>
       </w:pPr>
       <w:r>
-        <w:t>Pueden experimentar "desesperación" si las esperas son excesivamente largas, aumentando la presión general sobre el sistema hospitalario.</w:t>
+        <w:t xml:space="preserve">El jugador debe </w:t>
+      </w:r>
+      <w:r>
+        <w:rPr>
+          <w:b/>
+          <w:bCs/>
+        </w:rPr>
+        <w:t>arrastrar al paciente hacia una camilla disponible</w:t>
+      </w:r>
+      <w:r>
+        <w:t xml:space="preserve"> para iniciar su atención.</w:t>
       </w:r>
     </w:p>
     <w:p>
@@ -316,11 +342,21 @@
         <w:pStyle w:val="ListParagraph"/>
         <w:numPr>
           <w:ilvl w:val="0"/>
-          <w:numId w:val="4"/>
+          <w:numId w:val="9"/>
         </w:numPr>
       </w:pPr>
       <w:r>
-        <w:t>Se mueven dinámicamente entre pacientes y las estaciones de trabajo designadas.</w:t>
+        <w:t xml:space="preserve">Cada doctor tiene un </w:t>
+      </w:r>
+      <w:r>
+        <w:rPr>
+          <w:b/>
+          <w:bCs/>
+        </w:rPr>
+        <w:t>conjunto único de habilidades médicas</w:t>
+      </w:r>
+      <w:r>
+        <w:t xml:space="preserve"> que determina qué tipos de pacientes puede tratar</w:t>
       </w:r>
     </w:p>
     <w:p>
@@ -328,11 +364,31 @@
         <w:pStyle w:val="ListParagraph"/>
         <w:numPr>
           <w:ilvl w:val="0"/>
-          <w:numId w:val="4"/>
+          <w:numId w:val="9"/>
         </w:numPr>
       </w:pPr>
       <w:r>
-        <w:t>Realizan diagnósticos, administran tratamientos y asisten en el proceso de recuperación de los pacientes.</w:t>
+        <w:t xml:space="preserve">El jugador debe </w:t>
+      </w:r>
+      <w:r>
+        <w:rPr>
+          <w:b/>
+          <w:bCs/>
+        </w:rPr>
+        <w:t>seleccionar un doctor compatible</w:t>
+      </w:r>
+      <w:r>
+        <w:t xml:space="preserve"> con las necesidades del paciente y </w:t>
+      </w:r>
+      <w:r>
+        <w:rPr>
+          <w:b/>
+          <w:bCs/>
+        </w:rPr>
+        <w:t>arrastrarlo a la camilla</w:t>
+      </w:r>
+      <w:r>
+        <w:t xml:space="preserve"> donde está el paciente para iniciar el tratamiento.</w:t>
       </w:r>
     </w:p>
     <w:p>
@@ -340,21 +396,45 @@
         <w:pStyle w:val="ListParagraph"/>
         <w:numPr>
           <w:ilvl w:val="0"/>
-          <w:numId w:val="4"/>
+          <w:numId w:val="9"/>
         </w:numPr>
       </w:pPr>
       <w:r>
-        <w:t xml:space="preserve">Pueden sufrir </w:t>
-      </w:r>
-      <w:r>
-        <w:rPr>
-          <w:b/>
-          <w:bCs/>
-        </w:rPr>
-        <w:t>fatiga</w:t>
-      </w:r>
-      <w:r>
-        <w:t xml:space="preserve"> si se les sobrecarga, lo que resultará en una disminución notable de su eficiencia.</w:t>
+        <w:t xml:space="preserve">Después de atender a </w:t>
+      </w:r>
+      <w:r>
+        <w:rPr>
+          <w:b/>
+          <w:bCs/>
+        </w:rPr>
+        <w:t>2 pacientes</w:t>
+      </w:r>
+      <w:r>
+        <w:t xml:space="preserve">, el doctor entra en </w:t>
+      </w:r>
+      <w:r>
+        <w:rPr>
+          <w:b/>
+          <w:bCs/>
+        </w:rPr>
+        <w:t>estado de fatiga</w:t>
+      </w:r>
+      <w:r>
+        <w:t xml:space="preserve"> y debe descansar durante un tiempo predeterminado (ej. 15 segundos), durante el cual </w:t>
+      </w:r>
+      <w:r>
+        <w:rPr>
+          <w:b/>
+          <w:bCs/>
+        </w:rPr>
+        <w:t>no puede ser asignado a nuevos pacientes</w:t>
+      </w:r>
+      <w:r>
+        <w:rPr>
+          <w:b/>
+          <w:bCs/>
+        </w:rPr>
+        <w:t>.</w:t>
       </w:r>
     </w:p>
     <w:p>
@@ -362,12 +442,9 @@
         <w:pStyle w:val="ListParagraph"/>
         <w:numPr>
           <w:ilvl w:val="0"/>
-          <w:numId w:val="4"/>
+          <w:numId w:val="9"/>
         </w:numPr>
       </w:pPr>
-      <w:r>
-        <w:t>Reaccionan a eventos dinámicos, priorizando casos urgentes o dirigiéndose a áreas de crisis según sea necesario.</w:t>
-      </w:r>
     </w:p>
     <w:p/>
     <w:p>
@@ -417,11 +494,72 @@
         <w:pStyle w:val="ListParagraph"/>
         <w:numPr>
           <w:ilvl w:val="0"/>
-          <w:numId w:val="5"/>
+          <w:numId w:val="11"/>
         </w:numPr>
       </w:pPr>
       <w:r>
-        <w:t>Son responsables de trasladar a los pacientes a las camas asignadas y de limpiar las áreas de tratamiento una vez que un paciente ha sido dado de alta.</w:t>
+        <w:t>Cada enfermera tiene una habilidad especial distinta, como:</w:t>
+      </w:r>
+      <w:r>
+        <w:t xml:space="preserve"> </w:t>
+      </w:r>
+      <w:r>
+        <w:rPr>
+          <w:b/>
+          <w:bCs/>
+        </w:rPr>
+        <w:t>Reparar camilla</w:t>
+      </w:r>
+      <w:r>
+        <w:rPr>
+          <w:b/>
+          <w:bCs/>
+        </w:rPr>
+        <w:t xml:space="preserve">, </w:t>
+      </w:r>
+      <w:r>
+        <w:rPr>
+          <w:b/>
+          <w:bCs/>
+        </w:rPr>
+        <w:t>Estabilizar paciente</w:t>
+      </w:r>
+      <w:r>
+        <w:rPr>
+          <w:b/>
+          <w:bCs/>
+        </w:rPr>
+        <w:t xml:space="preserve">, </w:t>
+      </w:r>
+      <w:proofErr w:type="spellStart"/>
+      <w:r>
+        <w:rPr>
+          <w:b/>
+          <w:bCs/>
+        </w:rPr>
+        <w:t>Anti-fatiga</w:t>
+      </w:r>
+      <w:proofErr w:type="spellEnd"/>
+      <w:r>
+        <w:rPr>
+          <w:b/>
+          <w:bCs/>
+        </w:rPr>
+        <w:t xml:space="preserve">, </w:t>
+      </w:r>
+      <w:r>
+        <w:rPr>
+          <w:b/>
+          <w:bCs/>
+        </w:rPr>
+        <w:t>Limpieza rápida</w:t>
+      </w:r>
+      <w:r>
+        <w:rPr>
+          <w:b/>
+          <w:bCs/>
+        </w:rPr>
+        <w:t>.</w:t>
       </w:r>
     </w:p>
     <w:p>
@@ -429,11 +567,37 @@
         <w:pStyle w:val="ListParagraph"/>
         <w:numPr>
           <w:ilvl w:val="0"/>
-          <w:numId w:val="5"/>
+          <w:numId w:val="11"/>
         </w:numPr>
       </w:pPr>
       <w:r>
-        <w:t>Gestionan la entrada de nuevos pacientes y supervisan la logística interna del hospital.</w:t>
+        <w:t xml:space="preserve">Las habilidades tienen un </w:t>
+      </w:r>
+      <w:r>
+        <w:rPr>
+          <w:b/>
+          <w:bCs/>
+        </w:rPr>
+        <w:t>tiempo de enfriamiento (</w:t>
+      </w:r>
+      <w:proofErr w:type="spellStart"/>
+      <w:r>
+        <w:rPr>
+          <w:b/>
+          <w:bCs/>
+        </w:rPr>
+        <w:t>cooldown</w:t>
+      </w:r>
+      <w:proofErr w:type="spellEnd"/>
+      <w:r>
+        <w:rPr>
+          <w:b/>
+          <w:bCs/>
+        </w:rPr>
+        <w:t>)</w:t>
+      </w:r>
+      <w:r>
+        <w:t xml:space="preserve"> que varía según su potencia (entre 20 y 60 segundos).</w:t>
       </w:r>
     </w:p>
     <w:p>
@@ -441,24 +605,24 @@
         <w:pStyle w:val="ListParagraph"/>
         <w:numPr>
           <w:ilvl w:val="0"/>
-          <w:numId w:val="5"/>
+          <w:numId w:val="11"/>
         </w:numPr>
       </w:pPr>
       <w:r>
-        <w:t xml:space="preserve">Su eficiencia puede verse </w:t>
-      </w:r>
-      <w:r>
-        <w:rPr>
-          <w:b/>
-          <w:bCs/>
-        </w:rPr>
-        <w:t>impactada por el caos</w:t>
-      </w:r>
-      <w:r>
-        <w:t>, ralentizando sus tareas si el hospital se encuentra demasiado saturado.</w:t>
-      </w:r>
-    </w:p>
-    <w:p>
+        <w:t>El jugador activa estas habilidades con un clic, seleccionando la enfermera</w:t>
+      </w:r>
+      <w:r>
+        <w:t>.</w:t>
+      </w:r>
+    </w:p>
+    <w:p>
+      <w:pPr>
+        <w:pStyle w:val="ListParagraph"/>
+        <w:numPr>
+          <w:ilvl w:val="0"/>
+          <w:numId w:val="10"/>
+        </w:numPr>
+      </w:pPr>
       <w:r>
         <w:br w:type="page"/>
       </w:r>
@@ -493,17 +657,24 @@
         <w:spacing w:line="276" w:lineRule="auto"/>
       </w:pPr>
       <w:r>
-        <w:t xml:space="preserve">Los pacientes aparecen en la entrada del hospital y se unen automáticamente a una </w:t>
-      </w:r>
-      <w:r>
-        <w:rPr>
-          <w:b/>
-          <w:bCs/>
-        </w:rPr>
-        <w:t>cola de triage</w:t>
-      </w:r>
-      <w:r>
-        <w:t>.</w:t>
+        <w:rPr>
+          <w:b/>
+          <w:bCs/>
+        </w:rPr>
+        <w:t>Asignación manual del personal</w:t>
+      </w:r>
+      <w:r>
+        <w:t xml:space="preserve">: El jugador debe </w:t>
+      </w:r>
+      <w:r>
+        <w:rPr>
+          <w:b/>
+          <w:bCs/>
+        </w:rPr>
+        <w:t>arrastrar y soltar</w:t>
+      </w:r>
+      <w:r>
+        <w:t xml:space="preserve"> tanto a los pacientes como a los doctores para asignarlos a camillas y comenzar el tratamiento.</w:t>
       </w:r>
     </w:p>
     <w:p>
@@ -516,7 +687,24 @@
         <w:spacing w:line="276" w:lineRule="auto"/>
       </w:pPr>
       <w:r>
-        <w:t>El personal médico es asignado (ya sea de forma automática o semiautomática por el jugador) a los pacientes para llevar a cabo el diagnóstico y el tratamiento.</w:t>
+        <w:rPr>
+          <w:b/>
+          <w:bCs/>
+        </w:rPr>
+        <w:t>Compatibilidad médica</w:t>
+      </w:r>
+      <w:r>
+        <w:t xml:space="preserve">: Solo un doctor con las </w:t>
+      </w:r>
+      <w:r>
+        <w:rPr>
+          <w:b/>
+          <w:bCs/>
+        </w:rPr>
+        <w:t>habilidades requeridas</w:t>
+      </w:r>
+      <w:r>
+        <w:t xml:space="preserve"> puede tratar a un paciente. Intentar asignar un doctor incompatible no tiene efecto.</w:t>
       </w:r>
     </w:p>
     <w:p>
@@ -529,27 +717,14 @@
         <w:spacing w:line="276" w:lineRule="auto"/>
       </w:pPr>
       <w:r>
-        <w:t xml:space="preserve">Cada paciente requiere un </w:t>
-      </w:r>
-      <w:r>
-        <w:rPr>
-          <w:b/>
-          <w:bCs/>
-        </w:rPr>
-        <w:t>tiempo de atención específico</w:t>
-      </w:r>
-      <w:r>
-        <w:t xml:space="preserve"> y puede necesitar </w:t>
-      </w:r>
-      <w:r>
-        <w:rPr>
-          <w:b/>
-          <w:bCs/>
-        </w:rPr>
-        <w:t>recursos específicos</w:t>
-      </w:r>
-      <w:r>
-        <w:t xml:space="preserve"> (como una cama o un equipo médico especializado).</w:t>
+        <w:rPr>
+          <w:b/>
+          <w:bCs/>
+        </w:rPr>
+        <w:t>Tiempo de tratamiento</w:t>
+      </w:r>
+      <w:r>
+        <w:t>: Cada paciente requiere un tiempo específico de atención (entre 10 y 30 segundos), que depende de su gravedad y complejidad.</w:t>
       </w:r>
     </w:p>
     <w:p>
@@ -562,124 +737,25 @@
         <w:spacing w:line="276" w:lineRule="auto"/>
       </w:pPr>
       <w:r>
-        <w:t xml:space="preserve">Las camas y los equipos son </w:t>
-      </w:r>
-      <w:r>
-        <w:rPr>
-          <w:b/>
-          <w:bCs/>
-        </w:rPr>
-        <w:t>recursos limitados</w:t>
-      </w:r>
-      <w:r>
-        <w:t xml:space="preserve"> y solo se liberan cuando un paciente es dado de alta o transferido.</w:t>
-      </w:r>
-    </w:p>
-    <w:p>
-      <w:pPr>
-        <w:pStyle w:val="ListParagraph"/>
-        <w:numPr>
-          <w:ilvl w:val="0"/>
-          <w:numId w:val="6"/>
-        </w:numPr>
-        <w:spacing w:line="276" w:lineRule="auto"/>
-      </w:pPr>
-      <w:r>
-        <w:t>El personal médico posee un nivel de "</w:t>
-      </w:r>
-      <w:r>
-        <w:rPr>
-          <w:b/>
-          <w:bCs/>
-        </w:rPr>
-        <w:t>fatiga</w:t>
-      </w:r>
-      <w:r>
-        <w:t>" o "</w:t>
-      </w:r>
-      <w:r>
-        <w:rPr>
-          <w:b/>
-          <w:bCs/>
-        </w:rPr>
-        <w:t>rendimiento</w:t>
-      </w:r>
-      <w:r>
-        <w:t>" que disminuye si se les sobrecarga, y se recupera con el tiempo o al "descansar".</w:t>
-      </w:r>
-    </w:p>
-    <w:p>
-      <w:pPr>
-        <w:pStyle w:val="ListParagraph"/>
-        <w:numPr>
-          <w:ilvl w:val="0"/>
-          <w:numId w:val="6"/>
-        </w:numPr>
-        <w:spacing w:line="276" w:lineRule="auto"/>
-      </w:pPr>
-      <w:r>
-        <w:t>Si un paciente no es atendido a tiempo, su condición empeora. Esto puede requerir más recursos o, en el peor de los casos, llevar a un "</w:t>
-      </w:r>
-      <w:r>
-        <w:rPr>
-          <w:b/>
-          <w:bCs/>
-        </w:rPr>
-        <w:t>fallo</w:t>
-      </w:r>
-      <w:r>
-        <w:t>" (muerte del paciente), lo cual será penalizado severamente.</w:t>
-      </w:r>
-    </w:p>
-    <w:p>
-      <w:pPr>
-        <w:pStyle w:val="ListParagraph"/>
-        <w:numPr>
-          <w:ilvl w:val="0"/>
-          <w:numId w:val="6"/>
-        </w:numPr>
-        <w:spacing w:line="276" w:lineRule="auto"/>
-      </w:pPr>
-      <w:r>
-        <w:t xml:space="preserve">Las oleadas terminan cuando todos los pacientes han sido dados de alta </w:t>
-      </w:r>
-      <w:r>
-        <w:t xml:space="preserve">dentro del </w:t>
-      </w:r>
-      <w:r>
-        <w:t>el tiempo límite asignado</w:t>
-      </w:r>
-      <w:r>
-        <w:t xml:space="preserve"> o cuando un paciente muere</w:t>
-      </w:r>
-      <w:r>
-        <w:t>.</w:t>
-      </w:r>
-    </w:p>
-    <w:p>
-      <w:pPr>
-        <w:pStyle w:val="ListParagraph"/>
-        <w:numPr>
-          <w:ilvl w:val="0"/>
-          <w:numId w:val="6"/>
-        </w:numPr>
-        <w:spacing w:line="276" w:lineRule="auto"/>
-      </w:pPr>
-      <w:r>
-        <w:t xml:space="preserve">Completar una oleada exitosamente otorga al jugador una </w:t>
-      </w:r>
-      <w:r>
-        <w:rPr>
-          <w:b/>
-          <w:bCs/>
-        </w:rPr>
-        <w:t>mejora aleatoria o seleccionable</w:t>
-      </w:r>
-      <w:r>
-        <w:t>, que puede ser utilizada en futuras oleadas.</w:t>
-      </w:r>
-    </w:p>
-    <w:p>
+        <w:rPr>
+          <w:b/>
+          <w:bCs/>
+        </w:rPr>
+        <w:t>Finalización de oleadas</w:t>
+      </w:r>
+      <w:r>
+        <w:t xml:space="preserve">: Una oleada termina </w:t>
+      </w:r>
+      <w:r>
+        <w:rPr>
+          <w:b/>
+          <w:bCs/>
+        </w:rPr>
+        <w:t>cuando todos los pacientes han sido dados de alta</w:t>
+      </w:r>
+      <w:r>
+        <w:t>. Si el tiempo se agota o un paciente "fallece", la partida termina</w:t>
+      </w:r>
       <w:r>
         <w:br w:type="page"/>
       </w:r>
@@ -727,10 +803,17 @@
           <w:b/>
           <w:bCs/>
         </w:rPr>
-        <w:t xml:space="preserve">Brote Inesperado: </w:t>
-      </w:r>
-      <w:r>
-        <w:t>Si una zona del hospital se llena de pacientes con una condición específica (por ejemplo, respiratoria), se activará un evento que requerirá aislar temporalmente esa área. Esto reducirá el número de camas disponibles o exigirá la asignación de personal especializado adicional.</w:t>
+        <w:t>Fatiga de Personal</w:t>
+      </w:r>
+      <w:r>
+        <w:rPr>
+          <w:b/>
+          <w:bCs/>
+        </w:rPr>
+        <w:t>:</w:t>
+      </w:r>
+      <w:r>
+        <w:t xml:space="preserve"> se activa cada vez que un doctor atiende a dos pacientes. Cuando esto sucede, el médico entra en un estado de fatiga y debe tomar un descanso de 15 segundos. Este mecanismo reduce temporalmente la capacidad de atención del hospital, lo que obliga al jugador a ser más estratégico con las asignaciones de personal y la gestión del tiempo para evitar interrupciones en el flujo de pacientes.</w:t>
       </w:r>
     </w:p>
     <w:p>
@@ -750,68 +833,13 @@
         <w:t xml:space="preserve">Fallo de Equipo Critico: </w:t>
       </w:r>
       <w:r>
-        <w:t>De forma aleatoria durante una oleada, un equipo médico esencial (como el monitor de signos vitales principal) se averiará. Esto aumentará significativamente el tiempo de atención para los pacientes que lo requieran o los redirigirá a otra área con un equipo alternativo, que será más lento.</w:t>
+        <w:t>ocurre cuando una camilla es utilizada por segunda vez. Como resultado, la camilla se avería y muestra un ícono que indica su estado de "dañada". Para solucionar este problema y restaurar la capacidad operativa, una enfermera debe usar su habilidad de reparación. Si no se atiende a tiempo, este fallo puede crear cuellos de botella en el hospital y ralentizar el tratamiento de los pacientes.</w:t>
       </w:r>
     </w:p>
     <w:p>
       <w:pPr>
         <w:spacing w:line="276" w:lineRule="auto"/>
       </w:pPr>
-    </w:p>
-    <w:p>
-      <w:pPr>
-        <w:spacing w:line="276" w:lineRule="auto"/>
-      </w:pPr>
-      <w:r>
-        <w:rPr>
-          <w:b/>
-          <w:bCs/>
-        </w:rPr>
-        <w:t xml:space="preserve">Cambio de Turno: </w:t>
-      </w:r>
-      <w:r>
-        <w:t>Cada cierto número de oleadas (ej. cada 3-4 oleadas), ocurrirá un "cambio de turno". Durante este evento, una parte del personal médico disponible disminuirá temporalmente por unos segundos (simulando descanso o rotación), obligando al jugador a gestionar el hospital con menos recursos por un breve periodo.</w:t>
-      </w:r>
-    </w:p>
-    <w:p>
-      <w:pPr>
-        <w:spacing w:line="276" w:lineRule="auto"/>
-      </w:pPr>
-    </w:p>
-    <w:p>
-      <w:pPr>
-        <w:spacing w:line="276" w:lineRule="auto"/>
-      </w:pPr>
-      <w:r>
-        <w:rPr>
-          <w:b/>
-          <w:bCs/>
-        </w:rPr>
-        <w:t xml:space="preserve">Fatiga de Personal: </w:t>
-      </w:r>
-      <w:r>
-        <w:t xml:space="preserve">Para representar el agotamiento del personal por la carga de trabajo, después de que un miembro del personal médico atienda a </w:t>
-      </w:r>
-      <w:r>
-        <w:rPr>
-          <w:b/>
-          <w:bCs/>
-        </w:rPr>
-        <w:t>5 pacientes</w:t>
-      </w:r>
-      <w:r>
-        <w:t xml:space="preserve">, entrará en un estado de fatiga. Este miembro </w:t>
-      </w:r>
-      <w:r>
-        <w:rPr>
-          <w:b/>
-          <w:bCs/>
-        </w:rPr>
-        <w:t>deberá descansar por una cantidad de tiempo predeterminada</w:t>
-      </w:r>
-      <w:r>
-        <w:t xml:space="preserve"> para recuperarse y poder volver a operar a su máxima eficiencia. Durante su descanso, no podrá atender pacientes.</w:t>
-      </w:r>
     </w:p>
     <w:p>
       <w:r>
@@ -1119,6 +1147,345 @@
     </w:lvl>
   </w:abstractNum>
   <w:abstractNum w:abstractNumId="1" w15:restartNumberingAfterBreak="0">
+    <w:nsid w:val="156042AD"/>
+    <w:multiLevelType w:val="hybridMultilevel"/>
+    <w:tmpl w:val="736EBF70"/>
+    <w:lvl w:ilvl="0" w:tplc="04090001">
+      <w:start w:val="1"/>
+      <w:numFmt w:val="bullet"/>
+      <w:lvlText w:val=""/>
+      <w:lvlJc w:val="left"/>
+      <w:pPr>
+        <w:ind w:left="3600" w:hanging="360"/>
+      </w:pPr>
+      <w:rPr>
+        <w:rFonts w:ascii="Symbol" w:hAnsi="Symbol" w:hint="default"/>
+      </w:rPr>
+    </w:lvl>
+    <w:lvl w:ilvl="1" w:tplc="04090003" w:tentative="1">
+      <w:start w:val="1"/>
+      <w:numFmt w:val="bullet"/>
+      <w:lvlText w:val="o"/>
+      <w:lvlJc w:val="left"/>
+      <w:pPr>
+        <w:ind w:left="4320" w:hanging="360"/>
+      </w:pPr>
+      <w:rPr>
+        <w:rFonts w:ascii="Courier New" w:hAnsi="Courier New" w:cs="Courier New" w:hint="default"/>
+      </w:rPr>
+    </w:lvl>
+    <w:lvl w:ilvl="2" w:tplc="04090005" w:tentative="1">
+      <w:start w:val="1"/>
+      <w:numFmt w:val="bullet"/>
+      <w:lvlText w:val=""/>
+      <w:lvlJc w:val="left"/>
+      <w:pPr>
+        <w:ind w:left="5040" w:hanging="360"/>
+      </w:pPr>
+      <w:rPr>
+        <w:rFonts w:ascii="Wingdings" w:hAnsi="Wingdings" w:hint="default"/>
+      </w:rPr>
+    </w:lvl>
+    <w:lvl w:ilvl="3" w:tplc="04090001" w:tentative="1">
+      <w:start w:val="1"/>
+      <w:numFmt w:val="bullet"/>
+      <w:lvlText w:val=""/>
+      <w:lvlJc w:val="left"/>
+      <w:pPr>
+        <w:ind w:left="5760" w:hanging="360"/>
+      </w:pPr>
+      <w:rPr>
+        <w:rFonts w:ascii="Symbol" w:hAnsi="Symbol" w:hint="default"/>
+      </w:rPr>
+    </w:lvl>
+    <w:lvl w:ilvl="4" w:tplc="04090003" w:tentative="1">
+      <w:start w:val="1"/>
+      <w:numFmt w:val="bullet"/>
+      <w:lvlText w:val="o"/>
+      <w:lvlJc w:val="left"/>
+      <w:pPr>
+        <w:ind w:left="6480" w:hanging="360"/>
+      </w:pPr>
+      <w:rPr>
+        <w:rFonts w:ascii="Courier New" w:hAnsi="Courier New" w:cs="Courier New" w:hint="default"/>
+      </w:rPr>
+    </w:lvl>
+    <w:lvl w:ilvl="5" w:tplc="04090005" w:tentative="1">
+      <w:start w:val="1"/>
+      <w:numFmt w:val="bullet"/>
+      <w:lvlText w:val=""/>
+      <w:lvlJc w:val="left"/>
+      <w:pPr>
+        <w:ind w:left="7200" w:hanging="360"/>
+      </w:pPr>
+      <w:rPr>
+        <w:rFonts w:ascii="Wingdings" w:hAnsi="Wingdings" w:hint="default"/>
+      </w:rPr>
+    </w:lvl>
+    <w:lvl w:ilvl="6" w:tplc="04090001" w:tentative="1">
+      <w:start w:val="1"/>
+      <w:numFmt w:val="bullet"/>
+      <w:lvlText w:val=""/>
+      <w:lvlJc w:val="left"/>
+      <w:pPr>
+        <w:ind w:left="7920" w:hanging="360"/>
+      </w:pPr>
+      <w:rPr>
+        <w:rFonts w:ascii="Symbol" w:hAnsi="Symbol" w:hint="default"/>
+      </w:rPr>
+    </w:lvl>
+    <w:lvl w:ilvl="7" w:tplc="04090003" w:tentative="1">
+      <w:start w:val="1"/>
+      <w:numFmt w:val="bullet"/>
+      <w:lvlText w:val="o"/>
+      <w:lvlJc w:val="left"/>
+      <w:pPr>
+        <w:ind w:left="8640" w:hanging="360"/>
+      </w:pPr>
+      <w:rPr>
+        <w:rFonts w:ascii="Courier New" w:hAnsi="Courier New" w:cs="Courier New" w:hint="default"/>
+      </w:rPr>
+    </w:lvl>
+    <w:lvl w:ilvl="8" w:tplc="04090005" w:tentative="1">
+      <w:start w:val="1"/>
+      <w:numFmt w:val="bullet"/>
+      <w:lvlText w:val=""/>
+      <w:lvlJc w:val="left"/>
+      <w:pPr>
+        <w:ind w:left="9360" w:hanging="360"/>
+      </w:pPr>
+      <w:rPr>
+        <w:rFonts w:ascii="Wingdings" w:hAnsi="Wingdings" w:hint="default"/>
+      </w:rPr>
+    </w:lvl>
+  </w:abstractNum>
+  <w:abstractNum w:abstractNumId="2" w15:restartNumberingAfterBreak="0">
+    <w:nsid w:val="190806D6"/>
+    <w:multiLevelType w:val="hybridMultilevel"/>
+    <w:tmpl w:val="D6C82DE6"/>
+    <w:lvl w:ilvl="0" w:tplc="04090001">
+      <w:start w:val="1"/>
+      <w:numFmt w:val="bullet"/>
+      <w:lvlText w:val=""/>
+      <w:lvlJc w:val="left"/>
+      <w:pPr>
+        <w:ind w:left="720" w:hanging="360"/>
+      </w:pPr>
+      <w:rPr>
+        <w:rFonts w:ascii="Symbol" w:hAnsi="Symbol" w:hint="default"/>
+      </w:rPr>
+    </w:lvl>
+    <w:lvl w:ilvl="1" w:tplc="04090003" w:tentative="1">
+      <w:start w:val="1"/>
+      <w:numFmt w:val="bullet"/>
+      <w:lvlText w:val="o"/>
+      <w:lvlJc w:val="left"/>
+      <w:pPr>
+        <w:ind w:left="1440" w:hanging="360"/>
+      </w:pPr>
+      <w:rPr>
+        <w:rFonts w:ascii="Courier New" w:hAnsi="Courier New" w:cs="Courier New" w:hint="default"/>
+      </w:rPr>
+    </w:lvl>
+    <w:lvl w:ilvl="2" w:tplc="04090005" w:tentative="1">
+      <w:start w:val="1"/>
+      <w:numFmt w:val="bullet"/>
+      <w:lvlText w:val=""/>
+      <w:lvlJc w:val="left"/>
+      <w:pPr>
+        <w:ind w:left="2160" w:hanging="360"/>
+      </w:pPr>
+      <w:rPr>
+        <w:rFonts w:ascii="Wingdings" w:hAnsi="Wingdings" w:hint="default"/>
+      </w:rPr>
+    </w:lvl>
+    <w:lvl w:ilvl="3" w:tplc="04090001" w:tentative="1">
+      <w:start w:val="1"/>
+      <w:numFmt w:val="bullet"/>
+      <w:lvlText w:val=""/>
+      <w:lvlJc w:val="left"/>
+      <w:pPr>
+        <w:ind w:left="2880" w:hanging="360"/>
+      </w:pPr>
+      <w:rPr>
+        <w:rFonts w:ascii="Symbol" w:hAnsi="Symbol" w:hint="default"/>
+      </w:rPr>
+    </w:lvl>
+    <w:lvl w:ilvl="4" w:tplc="04090003" w:tentative="1">
+      <w:start w:val="1"/>
+      <w:numFmt w:val="bullet"/>
+      <w:lvlText w:val="o"/>
+      <w:lvlJc w:val="left"/>
+      <w:pPr>
+        <w:ind w:left="3600" w:hanging="360"/>
+      </w:pPr>
+      <w:rPr>
+        <w:rFonts w:ascii="Courier New" w:hAnsi="Courier New" w:cs="Courier New" w:hint="default"/>
+      </w:rPr>
+    </w:lvl>
+    <w:lvl w:ilvl="5" w:tplc="04090005" w:tentative="1">
+      <w:start w:val="1"/>
+      <w:numFmt w:val="bullet"/>
+      <w:lvlText w:val=""/>
+      <w:lvlJc w:val="left"/>
+      <w:pPr>
+        <w:ind w:left="4320" w:hanging="360"/>
+      </w:pPr>
+      <w:rPr>
+        <w:rFonts w:ascii="Wingdings" w:hAnsi="Wingdings" w:hint="default"/>
+      </w:rPr>
+    </w:lvl>
+    <w:lvl w:ilvl="6" w:tplc="04090001" w:tentative="1">
+      <w:start w:val="1"/>
+      <w:numFmt w:val="bullet"/>
+      <w:lvlText w:val=""/>
+      <w:lvlJc w:val="left"/>
+      <w:pPr>
+        <w:ind w:left="5040" w:hanging="360"/>
+      </w:pPr>
+      <w:rPr>
+        <w:rFonts w:ascii="Symbol" w:hAnsi="Symbol" w:hint="default"/>
+      </w:rPr>
+    </w:lvl>
+    <w:lvl w:ilvl="7" w:tplc="04090003" w:tentative="1">
+      <w:start w:val="1"/>
+      <w:numFmt w:val="bullet"/>
+      <w:lvlText w:val="o"/>
+      <w:lvlJc w:val="left"/>
+      <w:pPr>
+        <w:ind w:left="5760" w:hanging="360"/>
+      </w:pPr>
+      <w:rPr>
+        <w:rFonts w:ascii="Courier New" w:hAnsi="Courier New" w:cs="Courier New" w:hint="default"/>
+      </w:rPr>
+    </w:lvl>
+    <w:lvl w:ilvl="8" w:tplc="04090005" w:tentative="1">
+      <w:start w:val="1"/>
+      <w:numFmt w:val="bullet"/>
+      <w:lvlText w:val=""/>
+      <w:lvlJc w:val="left"/>
+      <w:pPr>
+        <w:ind w:left="6480" w:hanging="360"/>
+      </w:pPr>
+      <w:rPr>
+        <w:rFonts w:ascii="Wingdings" w:hAnsi="Wingdings" w:hint="default"/>
+      </w:rPr>
+    </w:lvl>
+  </w:abstractNum>
+  <w:abstractNum w:abstractNumId="3" w15:restartNumberingAfterBreak="0">
+    <w:nsid w:val="202E3FE8"/>
+    <w:multiLevelType w:val="hybridMultilevel"/>
+    <w:tmpl w:val="CF72DBBA"/>
+    <w:lvl w:ilvl="0" w:tplc="04090001">
+      <w:start w:val="1"/>
+      <w:numFmt w:val="bullet"/>
+      <w:lvlText w:val=""/>
+      <w:lvlJc w:val="left"/>
+      <w:pPr>
+        <w:ind w:left="720" w:hanging="360"/>
+      </w:pPr>
+      <w:rPr>
+        <w:rFonts w:ascii="Symbol" w:hAnsi="Symbol" w:hint="default"/>
+      </w:rPr>
+    </w:lvl>
+    <w:lvl w:ilvl="1" w:tplc="04090003" w:tentative="1">
+      <w:start w:val="1"/>
+      <w:numFmt w:val="bullet"/>
+      <w:lvlText w:val="o"/>
+      <w:lvlJc w:val="left"/>
+      <w:pPr>
+        <w:ind w:left="1440" w:hanging="360"/>
+      </w:pPr>
+      <w:rPr>
+        <w:rFonts w:ascii="Courier New" w:hAnsi="Courier New" w:cs="Courier New" w:hint="default"/>
+      </w:rPr>
+    </w:lvl>
+    <w:lvl w:ilvl="2" w:tplc="04090005" w:tentative="1">
+      <w:start w:val="1"/>
+      <w:numFmt w:val="bullet"/>
+      <w:lvlText w:val=""/>
+      <w:lvlJc w:val="left"/>
+      <w:pPr>
+        <w:ind w:left="2160" w:hanging="360"/>
+      </w:pPr>
+      <w:rPr>
+        <w:rFonts w:ascii="Wingdings" w:hAnsi="Wingdings" w:hint="default"/>
+      </w:rPr>
+    </w:lvl>
+    <w:lvl w:ilvl="3" w:tplc="04090001" w:tentative="1">
+      <w:start w:val="1"/>
+      <w:numFmt w:val="bullet"/>
+      <w:lvlText w:val=""/>
+      <w:lvlJc w:val="left"/>
+      <w:pPr>
+        <w:ind w:left="2880" w:hanging="360"/>
+      </w:pPr>
+      <w:rPr>
+        <w:rFonts w:ascii="Symbol" w:hAnsi="Symbol" w:hint="default"/>
+      </w:rPr>
+    </w:lvl>
+    <w:lvl w:ilvl="4" w:tplc="04090003" w:tentative="1">
+      <w:start w:val="1"/>
+      <w:numFmt w:val="bullet"/>
+      <w:lvlText w:val="o"/>
+      <w:lvlJc w:val="left"/>
+      <w:pPr>
+        <w:ind w:left="3600" w:hanging="360"/>
+      </w:pPr>
+      <w:rPr>
+        <w:rFonts w:ascii="Courier New" w:hAnsi="Courier New" w:cs="Courier New" w:hint="default"/>
+      </w:rPr>
+    </w:lvl>
+    <w:lvl w:ilvl="5" w:tplc="04090005" w:tentative="1">
+      <w:start w:val="1"/>
+      <w:numFmt w:val="bullet"/>
+      <w:lvlText w:val=""/>
+      <w:lvlJc w:val="left"/>
+      <w:pPr>
+        <w:ind w:left="4320" w:hanging="360"/>
+      </w:pPr>
+      <w:rPr>
+        <w:rFonts w:ascii="Wingdings" w:hAnsi="Wingdings" w:hint="default"/>
+      </w:rPr>
+    </w:lvl>
+    <w:lvl w:ilvl="6" w:tplc="04090001" w:tentative="1">
+      <w:start w:val="1"/>
+      <w:numFmt w:val="bullet"/>
+      <w:lvlText w:val=""/>
+      <w:lvlJc w:val="left"/>
+      <w:pPr>
+        <w:ind w:left="5040" w:hanging="360"/>
+      </w:pPr>
+      <w:rPr>
+        <w:rFonts w:ascii="Symbol" w:hAnsi="Symbol" w:hint="default"/>
+      </w:rPr>
+    </w:lvl>
+    <w:lvl w:ilvl="7" w:tplc="04090003" w:tentative="1">
+      <w:start w:val="1"/>
+      <w:numFmt w:val="bullet"/>
+      <w:lvlText w:val="o"/>
+      <w:lvlJc w:val="left"/>
+      <w:pPr>
+        <w:ind w:left="5760" w:hanging="360"/>
+      </w:pPr>
+      <w:rPr>
+        <w:rFonts w:ascii="Courier New" w:hAnsi="Courier New" w:cs="Courier New" w:hint="default"/>
+      </w:rPr>
+    </w:lvl>
+    <w:lvl w:ilvl="8" w:tplc="04090005" w:tentative="1">
+      <w:start w:val="1"/>
+      <w:numFmt w:val="bullet"/>
+      <w:lvlText w:val=""/>
+      <w:lvlJc w:val="left"/>
+      <w:pPr>
+        <w:ind w:left="6480" w:hanging="360"/>
+      </w:pPr>
+      <w:rPr>
+        <w:rFonts w:ascii="Wingdings" w:hAnsi="Wingdings" w:hint="default"/>
+      </w:rPr>
+    </w:lvl>
+  </w:abstractNum>
+  <w:abstractNum w:abstractNumId="4" w15:restartNumberingAfterBreak="0">
     <w:nsid w:val="28F86D68"/>
     <w:multiLevelType w:val="hybridMultilevel"/>
     <w:tmpl w:val="DE669356"/>
@@ -1231,7 +1598,7 @@
       </w:rPr>
     </w:lvl>
   </w:abstractNum>
-  <w:abstractNum w:abstractNumId="2" w15:restartNumberingAfterBreak="0">
+  <w:abstractNum w:abstractNumId="5" w15:restartNumberingAfterBreak="0">
     <w:nsid w:val="4490107B"/>
     <w:multiLevelType w:val="hybridMultilevel"/>
     <w:tmpl w:val="D4429B10"/>
@@ -1344,10 +1711,10 @@
       </w:rPr>
     </w:lvl>
   </w:abstractNum>
-  <w:abstractNum w:abstractNumId="3" w15:restartNumberingAfterBreak="0">
+  <w:abstractNum w:abstractNumId="6" w15:restartNumberingAfterBreak="0">
     <w:nsid w:val="53DA070A"/>
     <w:multiLevelType w:val="hybridMultilevel"/>
-    <w:tmpl w:val="984ABF50"/>
+    <w:tmpl w:val="B87C1CF8"/>
     <w:lvl w:ilvl="0" w:tplc="04090001">
       <w:start w:val="1"/>
       <w:numFmt w:val="bullet"/>
@@ -1457,7 +1824,7 @@
       </w:rPr>
     </w:lvl>
   </w:abstractNum>
-  <w:abstractNum w:abstractNumId="4" w15:restartNumberingAfterBreak="0">
+  <w:abstractNum w:abstractNumId="7" w15:restartNumberingAfterBreak="0">
     <w:nsid w:val="67266793"/>
     <w:multiLevelType w:val="hybridMultilevel"/>
     <w:tmpl w:val="87B8FF18"/>
@@ -1570,7 +1937,7 @@
       </w:rPr>
     </w:lvl>
   </w:abstractNum>
-  <w:abstractNum w:abstractNumId="5" w15:restartNumberingAfterBreak="0">
+  <w:abstractNum w:abstractNumId="8" w15:restartNumberingAfterBreak="0">
     <w:nsid w:val="697B52BD"/>
     <w:multiLevelType w:val="hybridMultilevel"/>
     <w:tmpl w:val="C1AEB410"/>
@@ -1683,7 +2050,120 @@
       </w:rPr>
     </w:lvl>
   </w:abstractNum>
-  <w:abstractNum w:abstractNumId="6" w15:restartNumberingAfterBreak="0">
+  <w:abstractNum w:abstractNumId="9" w15:restartNumberingAfterBreak="0">
+    <w:nsid w:val="69A52FF6"/>
+    <w:multiLevelType w:val="hybridMultilevel"/>
+    <w:tmpl w:val="6F7ECC14"/>
+    <w:lvl w:ilvl="0" w:tplc="04090001">
+      <w:start w:val="1"/>
+      <w:numFmt w:val="bullet"/>
+      <w:lvlText w:val=""/>
+      <w:lvlJc w:val="left"/>
+      <w:pPr>
+        <w:ind w:left="720" w:hanging="360"/>
+      </w:pPr>
+      <w:rPr>
+        <w:rFonts w:ascii="Symbol" w:hAnsi="Symbol" w:hint="default"/>
+      </w:rPr>
+    </w:lvl>
+    <w:lvl w:ilvl="1" w:tplc="04090003" w:tentative="1">
+      <w:start w:val="1"/>
+      <w:numFmt w:val="bullet"/>
+      <w:lvlText w:val="o"/>
+      <w:lvlJc w:val="left"/>
+      <w:pPr>
+        <w:ind w:left="1440" w:hanging="360"/>
+      </w:pPr>
+      <w:rPr>
+        <w:rFonts w:ascii="Courier New" w:hAnsi="Courier New" w:cs="Courier New" w:hint="default"/>
+      </w:rPr>
+    </w:lvl>
+    <w:lvl w:ilvl="2" w:tplc="04090005" w:tentative="1">
+      <w:start w:val="1"/>
+      <w:numFmt w:val="bullet"/>
+      <w:lvlText w:val=""/>
+      <w:lvlJc w:val="left"/>
+      <w:pPr>
+        <w:ind w:left="2160" w:hanging="360"/>
+      </w:pPr>
+      <w:rPr>
+        <w:rFonts w:ascii="Wingdings" w:hAnsi="Wingdings" w:hint="default"/>
+      </w:rPr>
+    </w:lvl>
+    <w:lvl w:ilvl="3" w:tplc="04090001" w:tentative="1">
+      <w:start w:val="1"/>
+      <w:numFmt w:val="bullet"/>
+      <w:lvlText w:val=""/>
+      <w:lvlJc w:val="left"/>
+      <w:pPr>
+        <w:ind w:left="2880" w:hanging="360"/>
+      </w:pPr>
+      <w:rPr>
+        <w:rFonts w:ascii="Symbol" w:hAnsi="Symbol" w:hint="default"/>
+      </w:rPr>
+    </w:lvl>
+    <w:lvl w:ilvl="4" w:tplc="04090003" w:tentative="1">
+      <w:start w:val="1"/>
+      <w:numFmt w:val="bullet"/>
+      <w:lvlText w:val="o"/>
+      <w:lvlJc w:val="left"/>
+      <w:pPr>
+        <w:ind w:left="3600" w:hanging="360"/>
+      </w:pPr>
+      <w:rPr>
+        <w:rFonts w:ascii="Courier New" w:hAnsi="Courier New" w:cs="Courier New" w:hint="default"/>
+      </w:rPr>
+    </w:lvl>
+    <w:lvl w:ilvl="5" w:tplc="04090005" w:tentative="1">
+      <w:start w:val="1"/>
+      <w:numFmt w:val="bullet"/>
+      <w:lvlText w:val=""/>
+      <w:lvlJc w:val="left"/>
+      <w:pPr>
+        <w:ind w:left="4320" w:hanging="360"/>
+      </w:pPr>
+      <w:rPr>
+        <w:rFonts w:ascii="Wingdings" w:hAnsi="Wingdings" w:hint="default"/>
+      </w:rPr>
+    </w:lvl>
+    <w:lvl w:ilvl="6" w:tplc="04090001" w:tentative="1">
+      <w:start w:val="1"/>
+      <w:numFmt w:val="bullet"/>
+      <w:lvlText w:val=""/>
+      <w:lvlJc w:val="left"/>
+      <w:pPr>
+        <w:ind w:left="5040" w:hanging="360"/>
+      </w:pPr>
+      <w:rPr>
+        <w:rFonts w:ascii="Symbol" w:hAnsi="Symbol" w:hint="default"/>
+      </w:rPr>
+    </w:lvl>
+    <w:lvl w:ilvl="7" w:tplc="04090003" w:tentative="1">
+      <w:start w:val="1"/>
+      <w:numFmt w:val="bullet"/>
+      <w:lvlText w:val="o"/>
+      <w:lvlJc w:val="left"/>
+      <w:pPr>
+        <w:ind w:left="5760" w:hanging="360"/>
+      </w:pPr>
+      <w:rPr>
+        <w:rFonts w:ascii="Courier New" w:hAnsi="Courier New" w:cs="Courier New" w:hint="default"/>
+      </w:rPr>
+    </w:lvl>
+    <w:lvl w:ilvl="8" w:tplc="04090005" w:tentative="1">
+      <w:start w:val="1"/>
+      <w:numFmt w:val="bullet"/>
+      <w:lvlText w:val=""/>
+      <w:lvlJc w:val="left"/>
+      <w:pPr>
+        <w:ind w:left="6480" w:hanging="360"/>
+      </w:pPr>
+      <w:rPr>
+        <w:rFonts w:ascii="Wingdings" w:hAnsi="Wingdings" w:hint="default"/>
+      </w:rPr>
+    </w:lvl>
+  </w:abstractNum>
+  <w:abstractNum w:abstractNumId="10" w15:restartNumberingAfterBreak="0">
     <w:nsid w:val="6D702D5B"/>
     <w:multiLevelType w:val="hybridMultilevel"/>
     <w:tmpl w:val="4AC6F2A6"/>
@@ -1797,24 +2277,36 @@
     </w:lvl>
   </w:abstractNum>
   <w:num w:numId="1" w16cid:durableId="2167110">
-    <w:abstractNumId w:val="4"/>
+    <w:abstractNumId w:val="7"/>
   </w:num>
   <w:num w:numId="2" w16cid:durableId="726680641">
-    <w:abstractNumId w:val="1"/>
+    <w:abstractNumId w:val="4"/>
   </w:num>
   <w:num w:numId="3" w16cid:durableId="380053606">
     <w:abstractNumId w:val="0"/>
   </w:num>
   <w:num w:numId="4" w16cid:durableId="548495519">
+    <w:abstractNumId w:val="10"/>
+  </w:num>
+  <w:num w:numId="5" w16cid:durableId="1122654846">
+    <w:abstractNumId w:val="8"/>
+  </w:num>
+  <w:num w:numId="6" w16cid:durableId="888222358">
     <w:abstractNumId w:val="6"/>
   </w:num>
-  <w:num w:numId="5" w16cid:durableId="1122654846">
+  <w:num w:numId="7" w16cid:durableId="610478520">
     <w:abstractNumId w:val="5"/>
   </w:num>
-  <w:num w:numId="6" w16cid:durableId="888222358">
+  <w:num w:numId="8" w16cid:durableId="1756396139">
     <w:abstractNumId w:val="3"/>
   </w:num>
-  <w:num w:numId="7" w16cid:durableId="610478520">
+  <w:num w:numId="9" w16cid:durableId="352612882">
+    <w:abstractNumId w:val="9"/>
+  </w:num>
+  <w:num w:numId="10" w16cid:durableId="2035497771">
+    <w:abstractNumId w:val="1"/>
+  </w:num>
+  <w:num w:numId="11" w16cid:durableId="847602554">
     <w:abstractNumId w:val="2"/>
   </w:num>
 </w:numbering>

</xml_diff>